<commit_message>
I added text explaning graph 1...
</commit_message>
<xml_diff>
--- a/group_assignment_1.docx
+++ b/group_assignment_1.docx
@@ -84,14 +84,6 @@
       </w:r>
       <w:r>
         <w:t xml:space="preserve">people in the vicinity.</w:t>
-      </w:r>
-    </w:p>
-    <w:p>
-      <w:pPr>
-        <w:pStyle w:val="BodyText"/>
-      </w:pPr>
-      <w:r>
-        <w:t xml:space="preserve">Each of the graphics below were created to look for correlation between factors and median housing prices.</w:t>
       </w:r>
     </w:p>
     <w:p>
@@ -1229,236 +1221,10 @@
     </w:tbl>
     <w:p>
       <w:pPr>
-        <w:pStyle w:val="SourceCode"/>
-      </w:pPr>
-      <w:r>
-        <w:rPr>
-          <w:rStyle w:val="KeywordTok"/>
-        </w:rPr>
-        <w:t xml:space="preserve">summary</w:t>
-      </w:r>
-      <w:r>
-        <w:rPr>
-          <w:rStyle w:val="NormalTok"/>
-        </w:rPr>
-        <w:t xml:space="preserve">(my_data)</w:t>
-      </w:r>
-    </w:p>
-    <w:p>
-      <w:pPr>
-        <w:pStyle w:val="SourceCode"/>
-      </w:pPr>
-      <w:r>
-        <w:rPr>
-          <w:rStyle w:val="VerbatimChar"/>
-        </w:rPr>
-        <w:t xml:space="preserve">##   median_price   crime_per_capita       nox           rooms      </w:t>
-      </w:r>
-      <w:r>
-        <w:br w:type="textWrapping"/>
-      </w:r>
-      <w:r>
-        <w:rPr>
-          <w:rStyle w:val="VerbatimChar"/>
-        </w:rPr>
-        <w:t xml:space="preserve">##  Min.   : 5000   Min.   : 0.0060   Min.   :3.85   Min.   :3.560  </w:t>
-      </w:r>
-      <w:r>
-        <w:br w:type="textWrapping"/>
-      </w:r>
-      <w:r>
-        <w:rPr>
-          <w:rStyle w:val="VerbatimChar"/>
-        </w:rPr>
-        <w:t xml:space="preserve">##  1st Qu.:16850   1st Qu.: 0.0820   1st Qu.:4.49   1st Qu.:5.883  </w:t>
-      </w:r>
-      <w:r>
-        <w:br w:type="textWrapping"/>
-      </w:r>
-      <w:r>
-        <w:rPr>
-          <w:rStyle w:val="VerbatimChar"/>
-        </w:rPr>
-        <w:t xml:space="preserve">##  Median :21200   Median : 0.2565   Median :5.38   Median :6.210  </w:t>
-      </w:r>
-      <w:r>
-        <w:br w:type="textWrapping"/>
-      </w:r>
-      <w:r>
-        <w:rPr>
-          <w:rStyle w:val="VerbatimChar"/>
-        </w:rPr>
-        <w:t xml:space="preserve">##  Mean   :22512   Mean   : 3.6115   Mean   :5.55   Mean   :6.284  </w:t>
-      </w:r>
-      <w:r>
-        <w:br w:type="textWrapping"/>
-      </w:r>
-      <w:r>
-        <w:rPr>
-          <w:rStyle w:val="VerbatimChar"/>
-        </w:rPr>
-        <w:t xml:space="preserve">##  3rd Qu.:24999   3rd Qu.: 3.6770   3rd Qu.:6.24   3rd Qu.:6.620  </w:t>
-      </w:r>
-      <w:r>
-        <w:br w:type="textWrapping"/>
-      </w:r>
-      <w:r>
-        <w:rPr>
-          <w:rStyle w:val="VerbatimChar"/>
-        </w:rPr>
-        <w:t xml:space="preserve">##  Max.   :50001   Max.   :88.9760   Max.   :8.71   Max.   :8.780  </w:t>
-      </w:r>
-      <w:r>
-        <w:br w:type="textWrapping"/>
-      </w:r>
-      <w:r>
-        <w:rPr>
-          <w:rStyle w:val="VerbatimChar"/>
-        </w:rPr>
-        <w:t xml:space="preserve">##     distance       road_access        land_tax     student_teacher</w:t>
-      </w:r>
-      <w:r>
-        <w:br w:type="textWrapping"/>
-      </w:r>
-      <w:r>
-        <w:rPr>
-          <w:rStyle w:val="VerbatimChar"/>
-        </w:rPr>
-        <w:t xml:space="preserve">##  Min.   : 1.130   Min.   : 1.000   Min.   :18.70   Min.   :12.60  </w:t>
-      </w:r>
-      <w:r>
-        <w:br w:type="textWrapping"/>
-      </w:r>
-      <w:r>
-        <w:rPr>
-          <w:rStyle w:val="VerbatimChar"/>
-        </w:rPr>
-        <w:t xml:space="preserve">##  1st Qu.: 2.100   1st Qu.: 4.000   1st Qu.:27.90   1st Qu.:17.40  </w:t>
-      </w:r>
-      <w:r>
-        <w:br w:type="textWrapping"/>
-      </w:r>
-      <w:r>
-        <w:rPr>
-          <w:rStyle w:val="VerbatimChar"/>
-        </w:rPr>
-        <w:t xml:space="preserve">##  Median : 3.210   Median : 5.000   Median :33.00   Median :19.10  </w:t>
-      </w:r>
-      <w:r>
-        <w:br w:type="textWrapping"/>
-      </w:r>
-      <w:r>
-        <w:rPr>
-          <w:rStyle w:val="VerbatimChar"/>
-        </w:rPr>
-        <w:t xml:space="preserve">##  Mean   : 3.796   Mean   : 9.549   Mean   :40.82   Mean   :18.46  </w:t>
-      </w:r>
-      <w:r>
-        <w:br w:type="textWrapping"/>
-      </w:r>
-      <w:r>
-        <w:rPr>
-          <w:rStyle w:val="VerbatimChar"/>
-        </w:rPr>
-        <w:t xml:space="preserve">##  3rd Qu.: 5.188   3rd Qu.:24.000   3rd Qu.:66.60   3rd Qu.:20.20  </w:t>
-      </w:r>
-      <w:r>
-        <w:br w:type="textWrapping"/>
-      </w:r>
-      <w:r>
-        <w:rPr>
-          <w:rStyle w:val="VerbatimChar"/>
-        </w:rPr>
-        <w:t xml:space="preserve">##  Max.   :12.130   Max.   :24.000   Max.   :71.10   Max.   :22.00  </w:t>
-      </w:r>
-      <w:r>
-        <w:br w:type="textWrapping"/>
-      </w:r>
-      <w:r>
-        <w:rPr>
-          <w:rStyle w:val="VerbatimChar"/>
-        </w:rPr>
-        <w:t xml:space="preserve">##  low_status_percent   log_price         log_nox       log_land_tax  </w:t>
-      </w:r>
-      <w:r>
-        <w:br w:type="textWrapping"/>
-      </w:r>
-      <w:r>
-        <w:rPr>
-          <w:rStyle w:val="VerbatimChar"/>
-        </w:rPr>
-        <w:t xml:space="preserve">##  Min.   : 1.730     Min.   : 8.517   Min.   :1.348   Min.   :5.231  </w:t>
-      </w:r>
-      <w:r>
-        <w:br w:type="textWrapping"/>
-      </w:r>
-      <w:r>
-        <w:rPr>
-          <w:rStyle w:val="VerbatimChar"/>
-        </w:rPr>
-        <w:t xml:space="preserve">##  1st Qu.: 6.923     1st Qu.: 9.732   1st Qu.:1.502   1st Qu.:5.631  </w:t>
-      </w:r>
-      <w:r>
-        <w:br w:type="textWrapping"/>
-      </w:r>
-      <w:r>
-        <w:rPr>
-          <w:rStyle w:val="VerbatimChar"/>
-        </w:rPr>
-        <w:t xml:space="preserve">##  Median :11.360     Median : 9.962   Median :1.683   Median :5.799  </w:t>
-      </w:r>
-      <w:r>
-        <w:br w:type="textWrapping"/>
-      </w:r>
-      <w:r>
-        <w:rPr>
-          <w:rStyle w:val="VerbatimChar"/>
-        </w:rPr>
-        <w:t xml:space="preserve">##  Mean   :12.701     Mean   : 9.941   Mean   :1.693   Mean   :5.931  </w:t>
-      </w:r>
-      <w:r>
-        <w:br w:type="textWrapping"/>
-      </w:r>
-      <w:r>
-        <w:rPr>
-          <w:rStyle w:val="VerbatimChar"/>
-        </w:rPr>
-        <w:t xml:space="preserve">##  3rd Qu.:17.058     3rd Qu.:10.127   3rd Qu.:1.831   3rd Qu.:6.501  </w:t>
-      </w:r>
-      <w:r>
-        <w:br w:type="textWrapping"/>
-      </w:r>
-      <w:r>
-        <w:rPr>
-          <w:rStyle w:val="VerbatimChar"/>
-        </w:rPr>
-        <w:t xml:space="preserve">##  Max.   :39.070     Max.   :10.820   Max.   :2.164   Max.   :6.567</w:t>
-      </w:r>
-    </w:p>
-    <w:p>
-      <w:pPr>
-        <w:pStyle w:val="FirstParagraph"/>
-      </w:pPr>
-      <w:r>
-        <w:t xml:space="preserve">Making changes here……</w:t>
-      </w:r>
-    </w:p>
-    <w:p>
-      <w:pPr>
-        <w:pStyle w:val="Heading2"/>
-      </w:pPr>
-      <w:bookmarkStart w:id="21" w:name="including-plots"/>
-      <w:r>
-        <w:t xml:space="preserve">Including Plots</w:t>
-      </w:r>
-      <w:bookmarkEnd w:id="21"/>
-    </w:p>
-    <w:p>
-      <w:pPr>
-        <w:pStyle w:val="FirstParagraph"/>
-      </w:pPr>
-      <w:r>
-        <w:t xml:space="preserve">You can also embed plots, for example:</w:t>
+        <w:pStyle w:val="BodyText"/>
+      </w:pPr>
+      <w:r>
+        <w:t xml:space="preserve">Each of the graphics below were created to look for correlation between factors and median housing prices.</w:t>
       </w:r>
     </w:p>
     <w:p>
@@ -1475,7 +1241,62 @@
               <a:graphicData uri="http://schemas.openxmlformats.org/drawingml/2006/picture">
                 <pic:pic>
                   <pic:nvPicPr>
-                    <pic:cNvPr descr="group_assignment_1_files/figure-docx/pressure-1.png" id="0" name="Picture"/>
+                    <pic:cNvPr descr="group_assignment_1_files/figure-docx/unnamed-chunk-4-1.png" id="0" name="Picture"/>
+                    <pic:cNvPicPr>
+                      <a:picLocks noChangeArrowheads="1" noChangeAspect="1"/>
+                    </pic:cNvPicPr>
+                  </pic:nvPicPr>
+                  <pic:blipFill>
+                    <a:blip r:embed="rId21"/>
+                    <a:stretch>
+                      <a:fillRect/>
+                    </a:stretch>
+                  </pic:blipFill>
+                  <pic:spPr bwMode="auto">
+                    <a:xfrm>
+                      <a:off x="0" y="0"/>
+                      <a:ext cx="4620126" cy="3696101"/>
+                    </a:xfrm>
+                    <a:prstGeom prst="rect">
+                      <a:avLst/>
+                    </a:prstGeom>
+                    <a:noFill/>
+                    <a:ln w="9525">
+                      <a:noFill/>
+                      <a:headEnd/>
+                      <a:tailEnd/>
+                    </a:ln>
+                  </pic:spPr>
+                </pic:pic>
+              </a:graphicData>
+            </a:graphic>
+          </wp:inline>
+        </w:drawing>
+      </w:r>
+    </w:p>
+    <w:p>
+      <w:pPr>
+        <w:pStyle w:val="BodyText"/>
+      </w:pPr>
+      <w:r>
+        <w:t xml:space="preserve">As we can see in Graph 1….</w:t>
+      </w:r>
+    </w:p>
+    <w:p>
+      <w:pPr>
+        <w:pStyle w:val="BodyText"/>
+      </w:pPr>
+      <w:r>
+        <w:drawing>
+          <wp:inline>
+            <wp:extent cx="4620126" cy="3696101"/>
+            <wp:effectExtent b="0" l="0" r="0" t="0"/>
+            <wp:docPr descr="" title="" id="1" name="Picture"/>
+            <a:graphic>
+              <a:graphicData uri="http://schemas.openxmlformats.org/drawingml/2006/picture">
+                <pic:pic>
+                  <pic:nvPicPr>
+                    <pic:cNvPr descr="group_assignment_1_files/figure-docx/unnamed-chunk-5-1.png" id="0" name="Picture"/>
                     <pic:cNvPicPr>
                       <a:picLocks noChangeArrowheads="1" noChangeAspect="1"/>
                     </pic:cNvPicPr>
@@ -1513,22 +1334,355 @@
         <w:pStyle w:val="BodyText"/>
       </w:pPr>
       <w:r>
-        <w:t xml:space="preserve">Note that the</w:t>
-      </w:r>
-      <w:r>
+        <w:drawing>
+          <wp:inline>
+            <wp:extent cx="4620126" cy="3696101"/>
+            <wp:effectExtent b="0" l="0" r="0" t="0"/>
+            <wp:docPr descr="" title="" id="1" name="Picture"/>
+            <a:graphic>
+              <a:graphicData uri="http://schemas.openxmlformats.org/drawingml/2006/picture">
+                <pic:pic>
+                  <pic:nvPicPr>
+                    <pic:cNvPr descr="group_assignment_1_files/figure-docx/unnamed-chunk-6-1.png" id="0" name="Picture"/>
+                    <pic:cNvPicPr>
+                      <a:picLocks noChangeArrowheads="1" noChangeAspect="1"/>
+                    </pic:cNvPicPr>
+                  </pic:nvPicPr>
+                  <pic:blipFill>
+                    <a:blip r:embed="rId23"/>
+                    <a:stretch>
+                      <a:fillRect/>
+                    </a:stretch>
+                  </pic:blipFill>
+                  <pic:spPr bwMode="auto">
+                    <a:xfrm>
+                      <a:off x="0" y="0"/>
+                      <a:ext cx="4620126" cy="3696101"/>
+                    </a:xfrm>
+                    <a:prstGeom prst="rect">
+                      <a:avLst/>
+                    </a:prstGeom>
+                    <a:noFill/>
+                    <a:ln w="9525">
+                      <a:noFill/>
+                      <a:headEnd/>
+                      <a:tailEnd/>
+                    </a:ln>
+                  </pic:spPr>
+                </pic:pic>
+              </a:graphicData>
+            </a:graphic>
+          </wp:inline>
+        </w:drawing>
+      </w:r>
+    </w:p>
+    <w:p>
+      <w:pPr>
+        <w:pStyle w:val="SourceCode"/>
+      </w:pPr>
+      <w:r>
+        <w:rPr>
+          <w:rStyle w:val="KeywordTok"/>
+        </w:rPr>
+        <w:t xml:space="preserve">layout</w:t>
+      </w:r>
+      <w:r>
+        <w:rPr>
+          <w:rStyle w:val="NormalTok"/>
+        </w:rPr>
+        <w:t xml:space="preserve">(</w:t>
+      </w:r>
+      <w:r>
+        <w:rPr>
+          <w:rStyle w:val="KeywordTok"/>
+        </w:rPr>
+        <w:t xml:space="preserve">matrix</w:t>
+      </w:r>
+      <w:r>
+        <w:rPr>
+          <w:rStyle w:val="NormalTok"/>
+        </w:rPr>
+        <w:t xml:space="preserve">(</w:t>
+      </w:r>
+      <w:r>
+        <w:rPr>
+          <w:rStyle w:val="KeywordTok"/>
+        </w:rPr>
+        <w:t xml:space="preserve">c</w:t>
+      </w:r>
+      <w:r>
+        <w:rPr>
+          <w:rStyle w:val="NormalTok"/>
+        </w:rPr>
+        <w:t xml:space="preserve">(</w:t>
+      </w:r>
+      <w:r>
+        <w:rPr>
+          <w:rStyle w:val="DecValTok"/>
+        </w:rPr>
+        <w:t xml:space="preserve">1</w:t>
+      </w:r>
+      <w:r>
+        <w:rPr>
+          <w:rStyle w:val="NormalTok"/>
+        </w:rPr>
+        <w:t xml:space="preserve">,</w:t>
+      </w:r>
+      <w:r>
+        <w:rPr>
+          <w:rStyle w:val="DecValTok"/>
+        </w:rPr>
+        <w:t xml:space="preserve">1</w:t>
+      </w:r>
+      <w:r>
+        <w:rPr>
+          <w:rStyle w:val="NormalTok"/>
+        </w:rPr>
+        <w:t xml:space="preserve">,</w:t>
+      </w:r>
+      <w:r>
+        <w:rPr>
+          <w:rStyle w:val="DecValTok"/>
+        </w:rPr>
+        <w:t xml:space="preserve">2</w:t>
+      </w:r>
+      <w:r>
+        <w:rPr>
+          <w:rStyle w:val="NormalTok"/>
+        </w:rPr>
+        <w:t xml:space="preserve">,</w:t>
+      </w:r>
+      <w:r>
+        <w:rPr>
+          <w:rStyle w:val="DecValTok"/>
+        </w:rPr>
+        <w:t xml:space="preserve">3</w:t>
+      </w:r>
+      <w:r>
+        <w:rPr>
+          <w:rStyle w:val="NormalTok"/>
+        </w:rPr>
+        <w:t xml:space="preserve">), </w:t>
+      </w:r>
+      <w:r>
+        <w:rPr>
+          <w:rStyle w:val="DecValTok"/>
+        </w:rPr>
+        <w:t xml:space="preserve">2</w:t>
+      </w:r>
+      <w:r>
+        <w:rPr>
+          <w:rStyle w:val="NormalTok"/>
+        </w:rPr>
+        <w:t xml:space="preserve">, </w:t>
+      </w:r>
+      <w:r>
+        <w:rPr>
+          <w:rStyle w:val="DecValTok"/>
+        </w:rPr>
+        <w:t xml:space="preserve">2</w:t>
+      </w:r>
+      <w:r>
+        <w:rPr>
+          <w:rStyle w:val="NormalTok"/>
+        </w:rPr>
+        <w:t xml:space="preserve">, </w:t>
+      </w:r>
+      <w:r>
+        <w:rPr>
+          <w:rStyle w:val="DataTypeTok"/>
+        </w:rPr>
+        <w:t xml:space="preserve">byrow =</w:t>
+      </w:r>
+      <w:r>
+        <w:rPr>
+          <w:rStyle w:val="NormalTok"/>
+        </w:rPr>
         <w:t xml:space="preserve"> </w:t>
       </w:r>
       <w:r>
         <w:rPr>
-          <w:rStyle w:val="VerbatimChar"/>
+          <w:rStyle w:val="OtherTok"/>
         </w:rPr>
-        <w:t xml:space="preserve">echo = FALSE</w:t>
-      </w:r>
-      <w:r>
-        <w:t xml:space="preserve"> </w:t>
-      </w:r>
-      <w:r>
-        <w:t xml:space="preserve">parameter was added to the code chunk to prevent printing of the R code that generated the plot.</w:t>
+        <w:t xml:space="preserve">TRUE</w:t>
+      </w:r>
+      <w:r>
+        <w:rPr>
+          <w:rStyle w:val="NormalTok"/>
+        </w:rPr>
+        <w:t xml:space="preserve">))</w:t>
+      </w:r>
+      <w:r>
+        <w:br w:type="textWrapping"/>
+      </w:r>
+      <w:r>
+        <w:rPr>
+          <w:rStyle w:val="NormalTok"/>
+        </w:rPr>
+        <w:t xml:space="preserve">CrimePlot</w:t>
+      </w:r>
+    </w:p>
+    <w:p>
+      <w:pPr>
+        <w:pStyle w:val="FirstParagraph"/>
+      </w:pPr>
+      <w:r>
+        <w:drawing>
+          <wp:inline>
+            <wp:extent cx="4620126" cy="3696101"/>
+            <wp:effectExtent b="0" l="0" r="0" t="0"/>
+            <wp:docPr descr="" title="" id="1" name="Picture"/>
+            <a:graphic>
+              <a:graphicData uri="http://schemas.openxmlformats.org/drawingml/2006/picture">
+                <pic:pic>
+                  <pic:nvPicPr>
+                    <pic:cNvPr descr="group_assignment_1_files/figure-docx/unnamed-chunk-7-1.png" id="0" name="Picture"/>
+                    <pic:cNvPicPr>
+                      <a:picLocks noChangeArrowheads="1" noChangeAspect="1"/>
+                    </pic:cNvPicPr>
+                  </pic:nvPicPr>
+                  <pic:blipFill>
+                    <a:blip r:embed="rId24"/>
+                    <a:stretch>
+                      <a:fillRect/>
+                    </a:stretch>
+                  </pic:blipFill>
+                  <pic:spPr bwMode="auto">
+                    <a:xfrm>
+                      <a:off x="0" y="0"/>
+                      <a:ext cx="4620126" cy="3696101"/>
+                    </a:xfrm>
+                    <a:prstGeom prst="rect">
+                      <a:avLst/>
+                    </a:prstGeom>
+                    <a:noFill/>
+                    <a:ln w="9525">
+                      <a:noFill/>
+                      <a:headEnd/>
+                      <a:tailEnd/>
+                    </a:ln>
+                  </pic:spPr>
+                </pic:pic>
+              </a:graphicData>
+            </a:graphic>
+          </wp:inline>
+        </w:drawing>
+      </w:r>
+    </w:p>
+    <w:p>
+      <w:pPr>
+        <w:pStyle w:val="SourceCode"/>
+      </w:pPr>
+      <w:r>
+        <w:rPr>
+          <w:rStyle w:val="NormalTok"/>
+        </w:rPr>
+        <w:t xml:space="preserve">RoomPlot</w:t>
+      </w:r>
+    </w:p>
+    <w:p>
+      <w:pPr>
+        <w:pStyle w:val="FirstParagraph"/>
+      </w:pPr>
+      <w:r>
+        <w:drawing>
+          <wp:inline>
+            <wp:extent cx="4620126" cy="3696101"/>
+            <wp:effectExtent b="0" l="0" r="0" t="0"/>
+            <wp:docPr descr="" title="" id="1" name="Picture"/>
+            <a:graphic>
+              <a:graphicData uri="http://schemas.openxmlformats.org/drawingml/2006/picture">
+                <pic:pic>
+                  <pic:nvPicPr>
+                    <pic:cNvPr descr="group_assignment_1_files/figure-docx/unnamed-chunk-7-2.png" id="0" name="Picture"/>
+                    <pic:cNvPicPr>
+                      <a:picLocks noChangeArrowheads="1" noChangeAspect="1"/>
+                    </pic:cNvPicPr>
+                  </pic:nvPicPr>
+                  <pic:blipFill>
+                    <a:blip r:embed="rId25"/>
+                    <a:stretch>
+                      <a:fillRect/>
+                    </a:stretch>
+                  </pic:blipFill>
+                  <pic:spPr bwMode="auto">
+                    <a:xfrm>
+                      <a:off x="0" y="0"/>
+                      <a:ext cx="4620126" cy="3696101"/>
+                    </a:xfrm>
+                    <a:prstGeom prst="rect">
+                      <a:avLst/>
+                    </a:prstGeom>
+                    <a:noFill/>
+                    <a:ln w="9525">
+                      <a:noFill/>
+                      <a:headEnd/>
+                      <a:tailEnd/>
+                    </a:ln>
+                  </pic:spPr>
+                </pic:pic>
+              </a:graphicData>
+            </a:graphic>
+          </wp:inline>
+        </w:drawing>
+      </w:r>
+    </w:p>
+    <w:p>
+      <w:pPr>
+        <w:pStyle w:val="SourceCode"/>
+      </w:pPr>
+      <w:r>
+        <w:rPr>
+          <w:rStyle w:val="NormalTok"/>
+        </w:rPr>
+        <w:t xml:space="preserve">DistancePlot</w:t>
+      </w:r>
+    </w:p>
+    <w:p>
+      <w:pPr>
+        <w:pStyle w:val="FirstParagraph"/>
+      </w:pPr>
+      <w:r>
+        <w:drawing>
+          <wp:inline>
+            <wp:extent cx="4620126" cy="3696101"/>
+            <wp:effectExtent b="0" l="0" r="0" t="0"/>
+            <wp:docPr descr="" title="" id="1" name="Picture"/>
+            <a:graphic>
+              <a:graphicData uri="http://schemas.openxmlformats.org/drawingml/2006/picture">
+                <pic:pic>
+                  <pic:nvPicPr>
+                    <pic:cNvPr descr="group_assignment_1_files/figure-docx/unnamed-chunk-7-3.png" id="0" name="Picture"/>
+                    <pic:cNvPicPr>
+                      <a:picLocks noChangeArrowheads="1" noChangeAspect="1"/>
+                    </pic:cNvPicPr>
+                  </pic:nvPicPr>
+                  <pic:blipFill>
+                    <a:blip r:embed="rId26"/>
+                    <a:stretch>
+                      <a:fillRect/>
+                    </a:stretch>
+                  </pic:blipFill>
+                  <pic:spPr bwMode="auto">
+                    <a:xfrm>
+                      <a:off x="0" y="0"/>
+                      <a:ext cx="4620126" cy="3696101"/>
+                    </a:xfrm>
+                    <a:prstGeom prst="rect">
+                      <a:avLst/>
+                    </a:prstGeom>
+                    <a:noFill/>
+                    <a:ln w="9525">
+                      <a:noFill/>
+                      <a:headEnd/>
+                      <a:tailEnd/>
+                    </a:ln>
+                  </pic:spPr>
+                </pic:pic>
+              </a:graphicData>
+            </a:graphic>
+          </wp:inline>
+        </w:drawing>
       </w:r>
     </w:p>
     <w:sectPr/>

</xml_diff>